<commit_message>
Add noda transactions count
</commit_message>
<xml_diff>
--- a/eGOLD.docx
+++ b/eGOLD.docx
@@ -2,6 +2,80 @@
 <file path=word/document.xml><?xml version="1.0" encoding="utf-8"?>
 <w:document xmlns:o="urn:schemas-microsoft-com:office:office" xmlns:r="http://schemas.openxmlformats.org/officeDocument/2006/relationships" xmlns:v="urn:schemas-microsoft-com:vml" xmlns:w="http://schemas.openxmlformats.org/wordprocessingml/2006/main" xmlns:w10="urn:schemas-microsoft-com:office:word" xmlns:wp="http://schemas.openxmlformats.org/drawingml/2006/wordprocessingDrawing" xmlns:wps="http://schemas.microsoft.com/office/word/2010/wordprocessingShape" xmlns:wpg="http://schemas.microsoft.com/office/word/2010/wordprocessingGroup" xmlns:mc="http://schemas.openxmlformats.org/markup-compatibility/2006" xmlns:wp14="http://schemas.microsoft.com/office/word/2010/wordprocessingDrawing" xmlns:w14="http://schemas.microsoft.com/office/word/2010/wordml" mc:Ignorable="w14 wp14">
   <w:body>
+    <w:p>
+      <w:pPr>
+        <w:pStyle w:val="Normal"/>
+        <w:widowControl/>
+        <w:suppressAutoHyphens w:val="true"/>
+        <w:bidi w:val="0"/>
+        <w:spacing w:lineRule="auto" w:line="240" w:before="0" w:after="0"/>
+        <w:ind w:left="0" w:right="0" w:firstLine="283"/>
+        <w:jc w:val="center"/>
+        <w:rPr>
+          <w:sz w:val="36"/>
+        </w:rPr>
+      </w:pPr>
+      <w:r>
+        <w:rPr>
+          <w:b/>
+          <w:bCs/>
+          <w:sz w:val="36"/>
+        </w:rPr>
+        <w:t xml:space="preserve">Описание монеты </w:t>
+      </w:r>
+      <w:r>
+        <w:rPr>
+          <w:b/>
+          <w:bCs/>
+          <w:sz w:val="36"/>
+          <w:lang w:val="en-US"/>
+        </w:rPr>
+        <w:t>eGOLD v1.1</w:t>
+      </w:r>
+    </w:p>
+    <w:p>
+      <w:pPr>
+        <w:pStyle w:val="Normal"/>
+        <w:widowControl/>
+        <w:suppressAutoHyphens w:val="true"/>
+        <w:bidi w:val="0"/>
+        <w:spacing w:lineRule="auto" w:line="240" w:before="0" w:after="0"/>
+        <w:ind w:left="0" w:right="0" w:firstLine="283"/>
+        <w:jc w:val="center"/>
+        <w:rPr>
+          <w:b/>
+          <w:b/>
+          <w:bCs/>
+          <w:sz w:val="24"/>
+          <w:lang w:val="en-US"/>
+        </w:rPr>
+      </w:pPr>
+      <w:r>
+        <w:rPr>
+          <w:sz w:val="36"/>
+        </w:rPr>
+      </w:r>
+    </w:p>
+    <w:p>
+      <w:pPr>
+        <w:pStyle w:val="Normal"/>
+        <w:widowControl/>
+        <w:suppressAutoHyphens w:val="true"/>
+        <w:bidi w:val="0"/>
+        <w:spacing w:lineRule="auto" w:line="240" w:before="0" w:after="0"/>
+        <w:ind w:left="0" w:right="0" w:firstLine="283"/>
+        <w:jc w:val="both"/>
+        <w:rPr>
+          <w:b/>
+          <w:b/>
+          <w:bCs/>
+          <w:sz w:val="24"/>
+        </w:rPr>
+      </w:pPr>
+      <w:r>
+        <w:rPr/>
+      </w:r>
+    </w:p>
     <w:p>
       <w:pPr>
         <w:pStyle w:val="Normal"/>
@@ -1065,7 +1139,39 @@
           <w:bCs w:val="false"/>
           <w:sz w:val="24"/>
         </w:rPr>
-        <w:t xml:space="preserve">. После реализации предмайнинга, монеты генерируются на кошельках пользователя в соответствии с правилами маркетинга, никакого ограничения генерации монет нет. Пользователи всегда могут просмотреть общий объём монет в ноде с помощью запроса </w:t>
+        <w:t xml:space="preserve">.  Монеты могут уничтожаться путём отправления на адрес </w:t>
+      </w:r>
+      <w:r>
+        <w:rPr>
+          <w:b/>
+          <w:bCs/>
+          <w:sz w:val="24"/>
+        </w:rPr>
+        <w:t>G-1</w:t>
+      </w:r>
+      <w:r>
+        <w:rPr>
+          <w:b w:val="false"/>
+          <w:bCs w:val="false"/>
+          <w:sz w:val="24"/>
+        </w:rPr>
+        <w:t xml:space="preserve">. G-1 - это служебный адрес, не имеющий кошелька. </w:t>
+      </w:r>
+      <w:r>
+        <w:rPr>
+          <w:b w:val="false"/>
+          <w:bCs w:val="false"/>
+          <w:sz w:val="24"/>
+        </w:rPr>
+        <w:t>Других таких служебных адресов нет и можно отправлять монеты только на адреса кошельков.</w:t>
+      </w:r>
+      <w:r>
+        <w:rPr>
+          <w:b w:val="false"/>
+          <w:bCs w:val="false"/>
+          <w:sz w:val="24"/>
+        </w:rPr>
+        <w:t xml:space="preserve"> После реализации предмайнинга, монеты генерируются на кошельках пользователя в соответствии с правилами маркетинга, никакого ограничения генерации монет нет. Пользователи всегда могут просмотреть общий объём монет в ноде с помощью запроса </w:t>
       </w:r>
       <w:r>
         <w:rPr>
@@ -1721,7 +1827,35 @@
           <w:spacing w:val="0"/>
           <w:sz w:val="24"/>
         </w:rPr>
-        <w:t>{"time":"1586582875", "noda":"91.106.203.179", "owner":"G-1000-00000-0000-00000", "walletscount":"96", "datelasttransaction":"1586553129", "email_domain":"egold.pro", "noda_site":"</w:t>
+        <w:t>{"time":"1586582875", "noda":"91.106.203.179", "owner":"G-1000-00000-0000-00000", "transactionscount":"</w:t>
+      </w:r>
+      <w:r>
+        <w:rPr>
+          <w:rFonts w:eastAsia="Noto Serif CJK SC" w:cs="Lohit Devanagari"/>
+          <w:b w:val="false"/>
+          <w:i w:val="false"/>
+          <w:caps w:val="false"/>
+          <w:smallCaps w:val="false"/>
+          <w:color w:val="000000"/>
+          <w:spacing w:val="0"/>
+          <w:kern w:val="2"/>
+          <w:sz w:val="24"/>
+          <w:szCs w:val="24"/>
+          <w:lang w:val="ru-RU" w:eastAsia="zh-CN" w:bidi="hi-IN"/>
+        </w:rPr>
+        <w:t>12</w:t>
+      </w:r>
+      <w:r>
+        <w:rPr>
+          <w:b w:val="false"/>
+          <w:i w:val="false"/>
+          <w:caps w:val="false"/>
+          <w:smallCaps w:val="false"/>
+          <w:color w:val="000000"/>
+          <w:spacing w:val="0"/>
+          <w:sz w:val="24"/>
+        </w:rPr>
+        <w:t>", "datelasttransaction":"1586553129", "email_domain":"egold.pro", "noda_site":"</w:t>
       </w:r>
       <w:hyperlink r:id="rId2">
         <w:r>
@@ -2015,20 +2149,51 @@
           <w:spacing w:val="0"/>
           <w:sz w:val="24"/>
         </w:rPr>
-        <w:t>walletscount</w:t>
-      </w:r>
-      <w:r>
-        <w:rPr>
-          <w:b w:val="false"/>
-          <w:bCs w:val="false"/>
-          <w:i w:val="false"/>
-          <w:caps w:val="false"/>
-          <w:smallCaps w:val="false"/>
-          <w:color w:val="000000"/>
-          <w:spacing w:val="0"/>
-          <w:sz w:val="24"/>
-        </w:rPr>
-        <w:t xml:space="preserve"> - общее количество кошельков для статистики и проверки обновления ноды</w:t>
+        <w:t>transaction</w:t>
+      </w:r>
+      <w:r>
+        <w:rPr>
+          <w:b/>
+          <w:bCs/>
+          <w:i w:val="false"/>
+          <w:caps w:val="false"/>
+          <w:smallCaps w:val="false"/>
+          <w:color w:val="000000"/>
+          <w:spacing w:val="0"/>
+          <w:sz w:val="24"/>
+          <w:lang w:val="en-US"/>
+        </w:rPr>
+        <w:t>scount</w:t>
+      </w:r>
+      <w:r>
+        <w:rPr>
+          <w:b w:val="false"/>
+          <w:bCs w:val="false"/>
+          <w:i w:val="false"/>
+          <w:caps w:val="false"/>
+          <w:smallCaps w:val="false"/>
+          <w:color w:val="000000"/>
+          <w:spacing w:val="0"/>
+          <w:sz w:val="24"/>
+        </w:rPr>
+        <w:t xml:space="preserve"> — </w:t>
+      </w:r>
+      <w:r>
+        <w:rPr>
+          <w:rFonts w:eastAsia="Noto Serif CJK SC" w:cs="Lohit Devanagari"/>
+          <w:b w:val="false"/>
+          <w:bCs w:val="false"/>
+          <w:i w:val="false"/>
+          <w:caps w:val="false"/>
+          <w:smallCaps w:val="false"/>
+          <w:color w:val="000000"/>
+          <w:spacing w:val="0"/>
+          <w:kern w:val="2"/>
+          <w:sz w:val="24"/>
+          <w:szCs w:val="24"/>
+          <w:lang w:val="ru-RU" w:eastAsia="zh-CN" w:bidi="hi-IN"/>
+        </w:rPr>
+        <w:t>количество транзакций с момента установки ноды</w:t>
       </w:r>
     </w:p>
     <w:p>
@@ -4844,6 +5009,63 @@
           <w:sz w:val="24"/>
         </w:rPr>
         <w:t>height - высота от которой смотрятся транзакции</w:t>
+      </w:r>
+    </w:p>
+    <w:p>
+      <w:pPr>
+        <w:pStyle w:val="Normal"/>
+        <w:numPr>
+          <w:ilvl w:val="0"/>
+          <w:numId w:val="1"/>
+        </w:numPr>
+        <w:spacing w:lineRule="auto" w:line="240"/>
+        <w:jc w:val="left"/>
+        <w:rPr>
+          <w:sz w:val="24"/>
+        </w:rPr>
+      </w:pPr>
+      <w:r>
+        <w:rPr>
+          <w:rFonts w:eastAsia="Noto Serif CJK SC" w:cs="Lohit Devanagari"/>
+          <w:b w:val="false"/>
+          <w:bCs w:val="false"/>
+          <w:i w:val="false"/>
+          <w:caps w:val="false"/>
+          <w:smallCaps w:val="false"/>
+          <w:color w:val="000000"/>
+          <w:spacing w:val="0"/>
+          <w:kern w:val="2"/>
+          <w:sz w:val="24"/>
+          <w:szCs w:val="24"/>
+          <w:lang w:val="en-US" w:eastAsia="zh-CN" w:bidi="hi-IN"/>
+        </w:rPr>
+        <w:t>noda</w:t>
+      </w:r>
+      <w:r>
+        <w:rPr>
+          <w:b w:val="false"/>
+          <w:bCs w:val="false"/>
+          <w:i w:val="false"/>
+          <w:caps w:val="false"/>
+          <w:smallCaps w:val="false"/>
+          <w:color w:val="000000"/>
+          <w:spacing w:val="0"/>
+          <w:sz w:val="24"/>
+        </w:rPr>
+        <w:t xml:space="preserve"> — </w:t>
+      </w:r>
+      <w:r>
+        <w:rPr>
+          <w:b w:val="false"/>
+          <w:bCs w:val="false"/>
+          <w:i w:val="false"/>
+          <w:caps w:val="false"/>
+          <w:smallCaps w:val="false"/>
+          <w:color w:val="000000"/>
+          <w:spacing w:val="0"/>
+          <w:sz w:val="24"/>
+        </w:rPr>
+        <w:t>нода которую использовал кошелёк в последний раз</w:t>
       </w:r>
     </w:p>
     <w:p>

</xml_diff>

<commit_message>
Add nada transactions count
</commit_message>
<xml_diff>
--- a/eGOLD.docx
+++ b/eGOLD.docx
@@ -52,7 +52,10 @@
       </w:pPr>
       <w:r>
         <w:rPr>
-          <w:sz w:val="36"/>
+          <w:b/>
+          <w:bCs/>
+          <w:sz w:val="24"/>
+          <w:lang w:val="en-US"/>
         </w:rPr>
       </w:r>
     </w:p>
@@ -73,7 +76,11 @@
         </w:rPr>
       </w:pPr>
       <w:r>
-        <w:rPr/>
+        <w:rPr>
+          <w:b/>
+          <w:bCs/>
+          <w:sz w:val="24"/>
+        </w:rPr>
       </w:r>
     </w:p>
     <w:p>
@@ -1155,23 +1162,7 @@
           <w:bCs w:val="false"/>
           <w:sz w:val="24"/>
         </w:rPr>
-        <w:t xml:space="preserve">. G-1 - это служебный адрес, не имеющий кошелька. </w:t>
-      </w:r>
-      <w:r>
-        <w:rPr>
-          <w:b w:val="false"/>
-          <w:bCs w:val="false"/>
-          <w:sz w:val="24"/>
-        </w:rPr>
-        <w:t>Других таких служебных адресов нет и можно отправлять монеты только на адреса кошельков.</w:t>
-      </w:r>
-      <w:r>
-        <w:rPr>
-          <w:b w:val="false"/>
-          <w:bCs w:val="false"/>
-          <w:sz w:val="24"/>
-        </w:rPr>
-        <w:t xml:space="preserve"> После реализации предмайнинга, монеты генерируются на кошельках пользователя в соответствии с правилами маркетинга, никакого ограничения генерации монет нет. Пользователи всегда могут просмотреть общий объём монет в ноде с помощью запроса </w:t>
+        <w:t xml:space="preserve">. G-1 - это служебный адрес, не имеющий кошелька. Других таких служебных адресов нет и можно отправлять монеты только на адреса кошельков. После реализации предмайнинга, монеты генерируются на кошельках пользователя в соответствии с правилами маркетинга, никакого ограничения генерации монет нет. Пользователи всегда могут просмотреть общий объём монет в ноде с помощью запроса </w:t>
       </w:r>
       <w:r>
         <w:rPr>
@@ -5039,33 +5030,20 @@
           <w:szCs w:val="24"/>
           <w:lang w:val="en-US" w:eastAsia="zh-CN" w:bidi="hi-IN"/>
         </w:rPr>
-        <w:t>noda</w:t>
-      </w:r>
-      <w:r>
-        <w:rPr>
-          <w:b w:val="false"/>
-          <w:bCs w:val="false"/>
-          <w:i w:val="false"/>
-          <w:caps w:val="false"/>
-          <w:smallCaps w:val="false"/>
-          <w:color w:val="000000"/>
-          <w:spacing w:val="0"/>
-          <w:sz w:val="24"/>
-        </w:rPr>
-        <w:t xml:space="preserve"> — </w:t>
-      </w:r>
-      <w:r>
-        <w:rPr>
-          <w:b w:val="false"/>
-          <w:bCs w:val="false"/>
-          <w:i w:val="false"/>
-          <w:caps w:val="false"/>
-          <w:smallCaps w:val="false"/>
-          <w:color w:val="000000"/>
-          <w:spacing w:val="0"/>
-          <w:sz w:val="24"/>
-        </w:rPr>
-        <w:t>нода которую использовал кошелёк в последний раз</w:t>
+        <w:t>nodause</w:t>
+      </w:r>
+      <w:r>
+        <w:rPr>
+          <w:b w:val="false"/>
+          <w:bCs w:val="false"/>
+          <w:i w:val="false"/>
+          <w:caps w:val="false"/>
+          <w:smallCaps w:val="false"/>
+          <w:color w:val="000000"/>
+          <w:spacing w:val="0"/>
+          <w:sz w:val="24"/>
+        </w:rPr>
+        <w:t xml:space="preserve"> — нода которую использовал кошелёк в последний раз</w:t>
       </w:r>
     </w:p>
     <w:p>

</xml_diff>